<commit_message>
ajuste master para merge
</commit_message>
<xml_diff>
--- a/CSharp.docx
+++ b/CSharp.docx
@@ -155,13 +155,672 @@
     <w:p/>
     <w:p>
       <w:pPr>
+        <w:pStyle w:val="Ttulo2"/>
+      </w:pPr>
+      <w:r>
+        <w:lastRenderedPageBreak/>
+        <w:t>02 - Hands-On´Code</w:t>
+      </w:r>
+    </w:p>
+    <w:p>
+      <w:pPr>
         <w:pStyle w:val="Ttulo3"/>
       </w:pPr>
       <w:r>
+        <w:t>Criando Solução</w:t>
+      </w:r>
+    </w:p>
+    <w:p>
+      <w:r>
+        <w:t>Dotnet new list -h</w:t>
+      </w:r>
+    </w:p>
+    <w:p>
+      <w:r>
+        <w:rPr>
+          <w:noProof/>
+          <w:lang w:eastAsia="pt-BR"/>
+        </w:rPr>
+        <w:drawing>
+          <wp:inline distT="0" distB="0" distL="0" distR="0">
+            <wp:extent cx="5400040" cy="3309466"/>
+            <wp:effectExtent l="19050" t="0" r="0" b="0"/>
+            <wp:docPr id="7" name="Imagem 7"/>
+            <wp:cNvGraphicFramePr>
+              <a:graphicFrameLocks xmlns:a="http://schemas.openxmlformats.org/drawingml/2006/main" noChangeAspect="1"/>
+            </wp:cNvGraphicFramePr>
+            <a:graphic xmlns:a="http://schemas.openxmlformats.org/drawingml/2006/main">
+              <a:graphicData uri="http://schemas.openxmlformats.org/drawingml/2006/picture">
+                <pic:pic xmlns:pic="http://schemas.openxmlformats.org/drawingml/2006/picture">
+                  <pic:nvPicPr>
+                    <pic:cNvPr id="0" name="Picture 7"/>
+                    <pic:cNvPicPr>
+                      <a:picLocks noChangeAspect="1" noChangeArrowheads="1"/>
+                    </pic:cNvPicPr>
+                  </pic:nvPicPr>
+                  <pic:blipFill>
+                    <a:blip r:embed="rId8" cstate="print"/>
+                    <a:srcRect/>
+                    <a:stretch>
+                      <a:fillRect/>
+                    </a:stretch>
+                  </pic:blipFill>
+                  <pic:spPr bwMode="auto">
+                    <a:xfrm>
+                      <a:off x="0" y="0"/>
+                      <a:ext cx="5400040" cy="3309466"/>
+                    </a:xfrm>
+                    <a:prstGeom prst="rect">
+                      <a:avLst/>
+                    </a:prstGeom>
+                    <a:noFill/>
+                    <a:ln w="9525">
+                      <a:noFill/>
+                      <a:miter lim="800000"/>
+                      <a:headEnd/>
+                      <a:tailEnd/>
+                    </a:ln>
+                  </pic:spPr>
+                </pic:pic>
+              </a:graphicData>
+            </a:graphic>
+          </wp:inline>
+        </w:drawing>
+      </w:r>
+    </w:p>
+    <w:p>
+      <w:r>
+        <w:t>dotnet new sln –n Curso</w:t>
+      </w:r>
+    </w:p>
+    <w:p>
+      <w:r>
+        <w:rPr>
+          <w:noProof/>
+          <w:lang w:eastAsia="pt-BR"/>
+        </w:rPr>
+        <w:drawing>
+          <wp:inline distT="0" distB="0" distL="0" distR="0">
+            <wp:extent cx="5400040" cy="495237"/>
+            <wp:effectExtent l="19050" t="0" r="0" b="0"/>
+            <wp:docPr id="10" name="Imagem 10"/>
+            <wp:cNvGraphicFramePr>
+              <a:graphicFrameLocks xmlns:a="http://schemas.openxmlformats.org/drawingml/2006/main" noChangeAspect="1"/>
+            </wp:cNvGraphicFramePr>
+            <a:graphic xmlns:a="http://schemas.openxmlformats.org/drawingml/2006/main">
+              <a:graphicData uri="http://schemas.openxmlformats.org/drawingml/2006/picture">
+                <pic:pic xmlns:pic="http://schemas.openxmlformats.org/drawingml/2006/picture">
+                  <pic:nvPicPr>
+                    <pic:cNvPr id="0" name="Picture 10"/>
+                    <pic:cNvPicPr>
+                      <a:picLocks noChangeAspect="1" noChangeArrowheads="1"/>
+                    </pic:cNvPicPr>
+                  </pic:nvPicPr>
+                  <pic:blipFill>
+                    <a:blip r:embed="rId9" cstate="print"/>
+                    <a:srcRect/>
+                    <a:stretch>
+                      <a:fillRect/>
+                    </a:stretch>
+                  </pic:blipFill>
+                  <pic:spPr bwMode="auto">
+                    <a:xfrm>
+                      <a:off x="0" y="0"/>
+                      <a:ext cx="5400040" cy="495237"/>
+                    </a:xfrm>
+                    <a:prstGeom prst="rect">
+                      <a:avLst/>
+                    </a:prstGeom>
+                    <a:noFill/>
+                    <a:ln w="9525">
+                      <a:noFill/>
+                      <a:miter lim="800000"/>
+                      <a:headEnd/>
+                      <a:tailEnd/>
+                    </a:ln>
+                  </pic:spPr>
+                </pic:pic>
+              </a:graphicData>
+            </a:graphic>
+          </wp:inline>
+        </w:drawing>
+      </w:r>
+    </w:p>
+    <w:p>
+      <w:r>
+        <w:t xml:space="preserve">dir </w:t>
+      </w:r>
+    </w:p>
+    <w:p>
+      <w:r>
+        <w:rPr>
+          <w:noProof/>
+          <w:lang w:eastAsia="pt-BR"/>
+        </w:rPr>
+        <w:drawing>
+          <wp:inline distT="0" distB="0" distL="0" distR="0">
+            <wp:extent cx="5400040" cy="532044"/>
+            <wp:effectExtent l="19050" t="0" r="0" b="0"/>
+            <wp:docPr id="13" name="Imagem 13"/>
+            <wp:cNvGraphicFramePr>
+              <a:graphicFrameLocks xmlns:a="http://schemas.openxmlformats.org/drawingml/2006/main" noChangeAspect="1"/>
+            </wp:cNvGraphicFramePr>
+            <a:graphic xmlns:a="http://schemas.openxmlformats.org/drawingml/2006/main">
+              <a:graphicData uri="http://schemas.openxmlformats.org/drawingml/2006/picture">
+                <pic:pic xmlns:pic="http://schemas.openxmlformats.org/drawingml/2006/picture">
+                  <pic:nvPicPr>
+                    <pic:cNvPr id="0" name="Picture 13"/>
+                    <pic:cNvPicPr>
+                      <a:picLocks noChangeAspect="1" noChangeArrowheads="1"/>
+                    </pic:cNvPicPr>
+                  </pic:nvPicPr>
+                  <pic:blipFill>
+                    <a:blip r:embed="rId10" cstate="print"/>
+                    <a:srcRect/>
+                    <a:stretch>
+                      <a:fillRect/>
+                    </a:stretch>
+                  </pic:blipFill>
+                  <pic:spPr bwMode="auto">
+                    <a:xfrm>
+                      <a:off x="0" y="0"/>
+                      <a:ext cx="5400040" cy="532044"/>
+                    </a:xfrm>
+                    <a:prstGeom prst="rect">
+                      <a:avLst/>
+                    </a:prstGeom>
+                    <a:noFill/>
+                    <a:ln w="9525">
+                      <a:noFill/>
+                      <a:miter lim="800000"/>
+                      <a:headEnd/>
+                      <a:tailEnd/>
+                    </a:ln>
+                  </pic:spPr>
+                </pic:pic>
+              </a:graphicData>
+            </a:graphic>
+          </wp:inline>
+        </w:drawing>
+      </w:r>
+    </w:p>
+    <w:p>
+      <w:pPr>
+        <w:pStyle w:val="Ttulo3"/>
+      </w:pPr>
+      <w:r>
+        <w:t>Criando um projeto</w:t>
+      </w:r>
+    </w:p>
+    <w:p>
+      <w:r>
+        <w:t>dotnet new console –n ProjetoAulas –f net6.06</w:t>
+      </w:r>
+    </w:p>
+    <w:p>
+      <w:r>
+        <w:rPr>
+          <w:noProof/>
+          <w:lang w:eastAsia="pt-BR"/>
+        </w:rPr>
+        <w:drawing>
+          <wp:inline distT="0" distB="0" distL="0" distR="0">
+            <wp:extent cx="5400040" cy="924249"/>
+            <wp:effectExtent l="19050" t="0" r="0" b="0"/>
+            <wp:docPr id="19" name="Imagem 19"/>
+            <wp:cNvGraphicFramePr>
+              <a:graphicFrameLocks xmlns:a="http://schemas.openxmlformats.org/drawingml/2006/main" noChangeAspect="1"/>
+            </wp:cNvGraphicFramePr>
+            <a:graphic xmlns:a="http://schemas.openxmlformats.org/drawingml/2006/main">
+              <a:graphicData uri="http://schemas.openxmlformats.org/drawingml/2006/picture">
+                <pic:pic xmlns:pic="http://schemas.openxmlformats.org/drawingml/2006/picture">
+                  <pic:nvPicPr>
+                    <pic:cNvPr id="0" name="Picture 19"/>
+                    <pic:cNvPicPr>
+                      <a:picLocks noChangeAspect="1" noChangeArrowheads="1"/>
+                    </pic:cNvPicPr>
+                  </pic:nvPicPr>
+                  <pic:blipFill>
+                    <a:blip r:embed="rId11" cstate="print"/>
+                    <a:srcRect/>
+                    <a:stretch>
+                      <a:fillRect/>
+                    </a:stretch>
+                  </pic:blipFill>
+                  <pic:spPr bwMode="auto">
+                    <a:xfrm>
+                      <a:off x="0" y="0"/>
+                      <a:ext cx="5400040" cy="924249"/>
+                    </a:xfrm>
+                    <a:prstGeom prst="rect">
+                      <a:avLst/>
+                    </a:prstGeom>
+                    <a:noFill/>
+                    <a:ln w="9525">
+                      <a:noFill/>
+                      <a:miter lim="800000"/>
+                      <a:headEnd/>
+                      <a:tailEnd/>
+                    </a:ln>
+                  </pic:spPr>
+                </pic:pic>
+              </a:graphicData>
+            </a:graphic>
+          </wp:inline>
+        </w:drawing>
+      </w:r>
+    </w:p>
+    <w:p>
+      <w:r>
+        <w:t>dir</w:t>
+      </w:r>
+    </w:p>
+    <w:p>
+      <w:r>
+        <w:rPr>
+          <w:noProof/>
+          <w:lang w:eastAsia="pt-BR"/>
+        </w:rPr>
+        <w:drawing>
+          <wp:inline distT="0" distB="0" distL="0" distR="0">
+            <wp:extent cx="5400040" cy="594323"/>
+            <wp:effectExtent l="19050" t="0" r="0" b="0"/>
+            <wp:docPr id="22" name="Imagem 22"/>
+            <wp:cNvGraphicFramePr>
+              <a:graphicFrameLocks xmlns:a="http://schemas.openxmlformats.org/drawingml/2006/main" noChangeAspect="1"/>
+            </wp:cNvGraphicFramePr>
+            <a:graphic xmlns:a="http://schemas.openxmlformats.org/drawingml/2006/main">
+              <a:graphicData uri="http://schemas.openxmlformats.org/drawingml/2006/picture">
+                <pic:pic xmlns:pic="http://schemas.openxmlformats.org/drawingml/2006/picture">
+                  <pic:nvPicPr>
+                    <pic:cNvPr id="0" name="Picture 22"/>
+                    <pic:cNvPicPr>
+                      <a:picLocks noChangeAspect="1" noChangeArrowheads="1"/>
+                    </pic:cNvPicPr>
+                  </pic:nvPicPr>
+                  <pic:blipFill>
+                    <a:blip r:embed="rId12" cstate="print"/>
+                    <a:srcRect/>
+                    <a:stretch>
+                      <a:fillRect/>
+                    </a:stretch>
+                  </pic:blipFill>
+                  <pic:spPr bwMode="auto">
+                    <a:xfrm>
+                      <a:off x="0" y="0"/>
+                      <a:ext cx="5400040" cy="594323"/>
+                    </a:xfrm>
+                    <a:prstGeom prst="rect">
+                      <a:avLst/>
+                    </a:prstGeom>
+                    <a:noFill/>
+                    <a:ln w="9525">
+                      <a:noFill/>
+                      <a:miter lim="800000"/>
+                      <a:headEnd/>
+                      <a:tailEnd/>
+                    </a:ln>
+                  </pic:spPr>
+                </pic:pic>
+              </a:graphicData>
+            </a:graphic>
+          </wp:inline>
+        </w:drawing>
+      </w:r>
+    </w:p>
+    <w:p>
+      <w:pPr>
+        <w:pStyle w:val="Ttulo3"/>
+      </w:pPr>
+      <w:r>
+        <w:rPr>
+          <w:b w:val="0"/>
+          <w:bCs w:val="0"/>
+          <w:noProof/>
+          <w:lang w:eastAsia="pt-BR"/>
+        </w:rPr>
         <w:lastRenderedPageBreak/>
-        <w:t>02 - Hands-On´Code</w:t>
-      </w:r>
-    </w:p>
+        <w:drawing>
+          <wp:inline distT="0" distB="0" distL="0" distR="0">
+            <wp:extent cx="5400040" cy="1154546"/>
+            <wp:effectExtent l="19050" t="0" r="0" b="0"/>
+            <wp:docPr id="25" name="Imagem 25"/>
+            <wp:cNvGraphicFramePr>
+              <a:graphicFrameLocks xmlns:a="http://schemas.openxmlformats.org/drawingml/2006/main" noChangeAspect="1"/>
+            </wp:cNvGraphicFramePr>
+            <a:graphic xmlns:a="http://schemas.openxmlformats.org/drawingml/2006/main">
+              <a:graphicData uri="http://schemas.openxmlformats.org/drawingml/2006/picture">
+                <pic:pic xmlns:pic="http://schemas.openxmlformats.org/drawingml/2006/picture">
+                  <pic:nvPicPr>
+                    <pic:cNvPr id="0" name="Picture 25"/>
+                    <pic:cNvPicPr>
+                      <a:picLocks noChangeAspect="1" noChangeArrowheads="1"/>
+                    </pic:cNvPicPr>
+                  </pic:nvPicPr>
+                  <pic:blipFill>
+                    <a:blip r:embed="rId13" cstate="print"/>
+                    <a:srcRect/>
+                    <a:stretch>
+                      <a:fillRect/>
+                    </a:stretch>
+                  </pic:blipFill>
+                  <pic:spPr bwMode="auto">
+                    <a:xfrm>
+                      <a:off x="0" y="0"/>
+                      <a:ext cx="5400040" cy="1154546"/>
+                    </a:xfrm>
+                    <a:prstGeom prst="rect">
+                      <a:avLst/>
+                    </a:prstGeom>
+                    <a:noFill/>
+                    <a:ln w="9525">
+                      <a:noFill/>
+                      <a:miter lim="800000"/>
+                      <a:headEnd/>
+                      <a:tailEnd/>
+                    </a:ln>
+                  </pic:spPr>
+                </pic:pic>
+              </a:graphicData>
+            </a:graphic>
+          </wp:inline>
+        </w:drawing>
+      </w:r>
+    </w:p>
+    <w:p>
+      <w:pPr>
+        <w:pStyle w:val="Ttulo3"/>
+      </w:pPr>
+      <w:r>
+        <w:t>Executando nosso primeiro programa</w:t>
+      </w:r>
+    </w:p>
+    <w:p>
+      <w:r>
+        <w:t>Add projeto dentro da solução</w:t>
+      </w:r>
+    </w:p>
+    <w:p>
+      <w:r>
+        <w:rPr>
+          <w:noProof/>
+          <w:lang w:eastAsia="pt-BR"/>
+        </w:rPr>
+        <w:drawing>
+          <wp:inline distT="0" distB="0" distL="0" distR="0">
+            <wp:extent cx="5400040" cy="440884"/>
+            <wp:effectExtent l="19050" t="0" r="0" b="0"/>
+            <wp:docPr id="28" name="Imagem 28"/>
+            <wp:cNvGraphicFramePr>
+              <a:graphicFrameLocks xmlns:a="http://schemas.openxmlformats.org/drawingml/2006/main" noChangeAspect="1"/>
+            </wp:cNvGraphicFramePr>
+            <a:graphic xmlns:a="http://schemas.openxmlformats.org/drawingml/2006/main">
+              <a:graphicData uri="http://schemas.openxmlformats.org/drawingml/2006/picture">
+                <pic:pic xmlns:pic="http://schemas.openxmlformats.org/drawingml/2006/picture">
+                  <pic:nvPicPr>
+                    <pic:cNvPr id="0" name="Picture 28"/>
+                    <pic:cNvPicPr>
+                      <a:picLocks noChangeAspect="1" noChangeArrowheads="1"/>
+                    </pic:cNvPicPr>
+                  </pic:nvPicPr>
+                  <pic:blipFill>
+                    <a:blip r:embed="rId14" cstate="print"/>
+                    <a:srcRect/>
+                    <a:stretch>
+                      <a:fillRect/>
+                    </a:stretch>
+                  </pic:blipFill>
+                  <pic:spPr bwMode="auto">
+                    <a:xfrm>
+                      <a:off x="0" y="0"/>
+                      <a:ext cx="5400040" cy="440884"/>
+                    </a:xfrm>
+                    <a:prstGeom prst="rect">
+                      <a:avLst/>
+                    </a:prstGeom>
+                    <a:noFill/>
+                    <a:ln w="9525">
+                      <a:noFill/>
+                      <a:miter lim="800000"/>
+                      <a:headEnd/>
+                      <a:tailEnd/>
+                    </a:ln>
+                  </pic:spPr>
+                </pic:pic>
+              </a:graphicData>
+            </a:graphic>
+          </wp:inline>
+        </w:drawing>
+      </w:r>
+    </w:p>
+    <w:p>
+      <w:r>
+        <w:t>Compilar projeto</w:t>
+      </w:r>
+    </w:p>
+    <w:p>
+      <w:r>
+        <w:rPr>
+          <w:noProof/>
+          <w:lang w:eastAsia="pt-BR"/>
+        </w:rPr>
+        <w:drawing>
+          <wp:inline distT="0" distB="0" distL="0" distR="0">
+            <wp:extent cx="5400040" cy="983034"/>
+            <wp:effectExtent l="19050" t="0" r="0" b="0"/>
+            <wp:docPr id="31" name="Imagem 31"/>
+            <wp:cNvGraphicFramePr>
+              <a:graphicFrameLocks xmlns:a="http://schemas.openxmlformats.org/drawingml/2006/main" noChangeAspect="1"/>
+            </wp:cNvGraphicFramePr>
+            <a:graphic xmlns:a="http://schemas.openxmlformats.org/drawingml/2006/main">
+              <a:graphicData uri="http://schemas.openxmlformats.org/drawingml/2006/picture">
+                <pic:pic xmlns:pic="http://schemas.openxmlformats.org/drawingml/2006/picture">
+                  <pic:nvPicPr>
+                    <pic:cNvPr id="0" name="Picture 31"/>
+                    <pic:cNvPicPr>
+                      <a:picLocks noChangeAspect="1" noChangeArrowheads="1"/>
+                    </pic:cNvPicPr>
+                  </pic:nvPicPr>
+                  <pic:blipFill>
+                    <a:blip r:embed="rId15" cstate="print"/>
+                    <a:srcRect/>
+                    <a:stretch>
+                      <a:fillRect/>
+                    </a:stretch>
+                  </pic:blipFill>
+                  <pic:spPr bwMode="auto">
+                    <a:xfrm>
+                      <a:off x="0" y="0"/>
+                      <a:ext cx="5400040" cy="983034"/>
+                    </a:xfrm>
+                    <a:prstGeom prst="rect">
+                      <a:avLst/>
+                    </a:prstGeom>
+                    <a:noFill/>
+                    <a:ln w="9525">
+                      <a:noFill/>
+                      <a:miter lim="800000"/>
+                      <a:headEnd/>
+                      <a:tailEnd/>
+                    </a:ln>
+                  </pic:spPr>
+                </pic:pic>
+              </a:graphicData>
+            </a:graphic>
+          </wp:inline>
+        </w:drawing>
+      </w:r>
+    </w:p>
+    <w:p>
+      <w:r>
+        <w:t>Limpando todos os arquivos em tempo de compilação</w:t>
+      </w:r>
+    </w:p>
+    <w:p>
+      <w:r>
+        <w:rPr>
+          <w:noProof/>
+          <w:lang w:eastAsia="pt-BR"/>
+        </w:rPr>
+        <w:drawing>
+          <wp:inline distT="0" distB="0" distL="0" distR="0">
+            <wp:extent cx="5400040" cy="2255396"/>
+            <wp:effectExtent l="19050" t="0" r="0" b="0"/>
+            <wp:docPr id="34" name="Imagem 34"/>
+            <wp:cNvGraphicFramePr>
+              <a:graphicFrameLocks xmlns:a="http://schemas.openxmlformats.org/drawingml/2006/main" noChangeAspect="1"/>
+            </wp:cNvGraphicFramePr>
+            <a:graphic xmlns:a="http://schemas.openxmlformats.org/drawingml/2006/main">
+              <a:graphicData uri="http://schemas.openxmlformats.org/drawingml/2006/picture">
+                <pic:pic xmlns:pic="http://schemas.openxmlformats.org/drawingml/2006/picture">
+                  <pic:nvPicPr>
+                    <pic:cNvPr id="0" name="Picture 34"/>
+                    <pic:cNvPicPr>
+                      <a:picLocks noChangeAspect="1" noChangeArrowheads="1"/>
+                    </pic:cNvPicPr>
+                  </pic:nvPicPr>
+                  <pic:blipFill>
+                    <a:blip r:embed="rId16" cstate="print"/>
+                    <a:srcRect/>
+                    <a:stretch>
+                      <a:fillRect/>
+                    </a:stretch>
+                  </pic:blipFill>
+                  <pic:spPr bwMode="auto">
+                    <a:xfrm>
+                      <a:off x="0" y="0"/>
+                      <a:ext cx="5400040" cy="2255396"/>
+                    </a:xfrm>
+                    <a:prstGeom prst="rect">
+                      <a:avLst/>
+                    </a:prstGeom>
+                    <a:noFill/>
+                    <a:ln w="9525">
+                      <a:noFill/>
+                      <a:miter lim="800000"/>
+                      <a:headEnd/>
+                      <a:tailEnd/>
+                    </a:ln>
+                  </pic:spPr>
+                </pic:pic>
+              </a:graphicData>
+            </a:graphic>
+          </wp:inline>
+        </w:drawing>
+      </w:r>
+    </w:p>
+    <w:p>
+      <w:r>
+        <w:t>Executar o projeto</w:t>
+      </w:r>
+    </w:p>
+    <w:p>
+      <w:r>
+        <w:rPr>
+          <w:noProof/>
+          <w:lang w:eastAsia="pt-BR"/>
+        </w:rPr>
+        <w:drawing>
+          <wp:inline distT="0" distB="0" distL="0" distR="0">
+            <wp:extent cx="5400040" cy="419165"/>
+            <wp:effectExtent l="19050" t="0" r="0" b="0"/>
+            <wp:docPr id="37" name="Imagem 37"/>
+            <wp:cNvGraphicFramePr>
+              <a:graphicFrameLocks xmlns:a="http://schemas.openxmlformats.org/drawingml/2006/main" noChangeAspect="1"/>
+            </wp:cNvGraphicFramePr>
+            <a:graphic xmlns:a="http://schemas.openxmlformats.org/drawingml/2006/main">
+              <a:graphicData uri="http://schemas.openxmlformats.org/drawingml/2006/picture">
+                <pic:pic xmlns:pic="http://schemas.openxmlformats.org/drawingml/2006/picture">
+                  <pic:nvPicPr>
+                    <pic:cNvPr id="0" name="Picture 37"/>
+                    <pic:cNvPicPr>
+                      <a:picLocks noChangeAspect="1" noChangeArrowheads="1"/>
+                    </pic:cNvPicPr>
+                  </pic:nvPicPr>
+                  <pic:blipFill>
+                    <a:blip r:embed="rId17" cstate="print"/>
+                    <a:srcRect/>
+                    <a:stretch>
+                      <a:fillRect/>
+                    </a:stretch>
+                  </pic:blipFill>
+                  <pic:spPr bwMode="auto">
+                    <a:xfrm>
+                      <a:off x="0" y="0"/>
+                      <a:ext cx="5400040" cy="419165"/>
+                    </a:xfrm>
+                    <a:prstGeom prst="rect">
+                      <a:avLst/>
+                    </a:prstGeom>
+                    <a:noFill/>
+                    <a:ln w="9525">
+                      <a:noFill/>
+                      <a:miter lim="800000"/>
+                      <a:headEnd/>
+                      <a:tailEnd/>
+                    </a:ln>
+                  </pic:spPr>
+                </pic:pic>
+              </a:graphicData>
+            </a:graphic>
+          </wp:inline>
+        </w:drawing>
+      </w:r>
+    </w:p>
+    <w:p>
+      <w:r>
+        <w:rPr>
+          <w:noProof/>
+          <w:lang w:eastAsia="pt-BR"/>
+        </w:rPr>
+        <w:drawing>
+          <wp:inline distT="0" distB="0" distL="0" distR="0">
+            <wp:extent cx="5400040" cy="421776"/>
+            <wp:effectExtent l="19050" t="0" r="0" b="0"/>
+            <wp:docPr id="40" name="Imagem 40"/>
+            <wp:cNvGraphicFramePr>
+              <a:graphicFrameLocks xmlns:a="http://schemas.openxmlformats.org/drawingml/2006/main" noChangeAspect="1"/>
+            </wp:cNvGraphicFramePr>
+            <a:graphic xmlns:a="http://schemas.openxmlformats.org/drawingml/2006/main">
+              <a:graphicData uri="http://schemas.openxmlformats.org/drawingml/2006/picture">
+                <pic:pic xmlns:pic="http://schemas.openxmlformats.org/drawingml/2006/picture">
+                  <pic:nvPicPr>
+                    <pic:cNvPr id="0" name="Picture 40"/>
+                    <pic:cNvPicPr>
+                      <a:picLocks noChangeAspect="1" noChangeArrowheads="1"/>
+                    </pic:cNvPicPr>
+                  </pic:nvPicPr>
+                  <pic:blipFill>
+                    <a:blip r:embed="rId18" cstate="print"/>
+                    <a:srcRect/>
+                    <a:stretch>
+                      <a:fillRect/>
+                    </a:stretch>
+                  </pic:blipFill>
+                  <pic:spPr bwMode="auto">
+                    <a:xfrm>
+                      <a:off x="0" y="0"/>
+                      <a:ext cx="5400040" cy="421776"/>
+                    </a:xfrm>
+                    <a:prstGeom prst="rect">
+                      <a:avLst/>
+                    </a:prstGeom>
+                    <a:noFill/>
+                    <a:ln w="9525">
+                      <a:noFill/>
+                      <a:miter lim="800000"/>
+                      <a:headEnd/>
+                      <a:tailEnd/>
+                    </a:ln>
+                  </pic:spPr>
+                </pic:pic>
+              </a:graphicData>
+            </a:graphic>
+          </wp:inline>
+        </w:drawing>
+      </w:r>
+    </w:p>
+    <w:p/>
     <w:p/>
     <w:sectPr>
       <w:pgSz w:w="11906" w:h="16838"/>
@@ -806,7 +1465,7 @@
 </file>
 
 <file path=customXml/itemProps1.xml><?xml version="1.0" encoding="utf-8"?>
-<ds:datastoreItem xmlns:ds="http://schemas.openxmlformats.org/officeDocument/2006/customXml" ds:itemID="{7E1AC8E6-F5C7-4D2B-97C1-D6A2A437F129}">
+<ds:datastoreItem xmlns:ds="http://schemas.openxmlformats.org/officeDocument/2006/customXml" ds:itemID="{BBC9C478-00B9-44CF-B26B-4B132B3B6D79}">
   <ds:schemaRefs>
     <ds:schemaRef ds:uri="http://schemas.openxmlformats.org/officeDocument/2006/bibliography"/>
   </ds:schemaRefs>

</xml_diff>